<commit_message>
[UPD] Documents: made table static
</commit_message>
<xml_diff>
--- a/static/assets/documents/person/addition_act_2_person.docx
+++ b/static/assets/documents/person/addition_act_2_person.docx
@@ -113,39 +113,17 @@
           <w:szCs w:val="24"/>
           <w:lang w:val="ru-RU"/>
         </w:rPr>
-        <w:t xml:space="preserve">по сборке и монтажу (установке) изделий </w:t>
-      </w:r>
-      <w:proofErr w:type="gramStart"/>
-      <w:r>
-        <w:rPr>
-          <w:rFonts w:ascii="Calibri Light" w:hAnsi="Calibri Light" w:cs="Times New Roman"/>
-          <w:b/>
-          <w:sz w:val="24"/>
-          <w:szCs w:val="24"/>
-          <w:lang w:val="ru-RU"/>
-        </w:rPr>
-        <w:t>№</w:t>
-      </w:r>
-      <w:r>
-        <w:rPr>
-          <w:rFonts w:ascii="Calibri Light" w:hAnsi="Calibri Light" w:cs="Times New Roman"/>
-          <w:b/>
-          <w:sz w:val="24"/>
-          <w:szCs w:val="24"/>
-          <w:lang w:val="ru-RU"/>
-        </w:rPr>
-        <w:t>{</w:t>
-      </w:r>
-      <w:proofErr w:type="gramEnd"/>
-      <w:r>
-        <w:rPr>
-          <w:rFonts w:ascii="Calibri Light" w:hAnsi="Calibri Light" w:cs="Times New Roman"/>
-          <w:b/>
-          <w:sz w:val="24"/>
-          <w:szCs w:val="24"/>
-          <w:lang w:val="ru-RU"/>
-        </w:rPr>
-        <w:t xml:space="preserve">{ </w:t>
+        <w:t>по сборке и монтажу (установке) изделий №</w:t>
+      </w:r>
+      <w:r>
+        <w:rPr>
+          <w:rFonts w:ascii="Calibri Light" w:hAnsi="Calibri Light" w:cs="Times New Roman"/>
+          <w:b/>
+          <w:sz w:val="24"/>
+          <w:szCs w:val="24"/>
+          <w:lang w:val="ru-RU"/>
+        </w:rPr>
+        <w:t xml:space="preserve">{{ </w:t>
       </w:r>
       <w:r>
         <w:rPr>
@@ -211,39 +189,17 @@
           <w:szCs w:val="24"/>
           <w:lang w:val="ru-RU"/>
         </w:rPr>
-        <w:t xml:space="preserve">к спецификации </w:t>
-      </w:r>
-      <w:proofErr w:type="gramStart"/>
-      <w:r>
-        <w:rPr>
-          <w:rFonts w:ascii="Calibri Light" w:hAnsi="Calibri Light" w:cs="Times New Roman"/>
-          <w:b/>
-          <w:sz w:val="24"/>
-          <w:szCs w:val="24"/>
-          <w:lang w:val="ru-RU"/>
-        </w:rPr>
-        <w:t>№</w:t>
-      </w:r>
-      <w:r>
-        <w:rPr>
-          <w:rFonts w:ascii="Calibri Light" w:hAnsi="Calibri Light" w:cs="Times New Roman"/>
-          <w:b/>
-          <w:sz w:val="24"/>
-          <w:szCs w:val="24"/>
-          <w:lang w:val="ru-RU"/>
-        </w:rPr>
-        <w:t>{</w:t>
-      </w:r>
-      <w:proofErr w:type="gramEnd"/>
-      <w:r>
-        <w:rPr>
-          <w:rFonts w:ascii="Calibri Light" w:hAnsi="Calibri Light" w:cs="Times New Roman"/>
-          <w:b/>
-          <w:sz w:val="24"/>
-          <w:szCs w:val="24"/>
-          <w:lang w:val="ru-RU"/>
-        </w:rPr>
-        <w:t xml:space="preserve">{ </w:t>
+        <w:t>к спецификации №</w:t>
+      </w:r>
+      <w:r>
+        <w:rPr>
+          <w:rFonts w:ascii="Calibri Light" w:hAnsi="Calibri Light" w:cs="Times New Roman"/>
+          <w:b/>
+          <w:sz w:val="24"/>
+          <w:szCs w:val="24"/>
+          <w:lang w:val="ru-RU"/>
+        </w:rPr>
+        <w:t xml:space="preserve">{{ </w:t>
       </w:r>
       <w:r>
         <w:rPr>
@@ -357,9 +313,8 @@
           <w:lang w:val="ru-RU"/>
         </w:rPr>
         <w:tab/>
-        <w:t>«</w:t>
-      </w:r>
-      <w:proofErr w:type="gramStart"/>
+        <w:t xml:space="preserve">«{{ </w:t>
+      </w:r>
       <w:r>
         <w:rPr>
           <w:rFonts w:ascii="Calibri Light" w:hAnsi="Calibri Light" w:cs="Times New Roman"/>
@@ -368,9 +323,8 @@
           <w:color w:val="000000"/>
           <w:sz w:val="24"/>
           <w:szCs w:val="24"/>
-          <w:lang w:val="ru-RU"/>
-        </w:rPr>
-        <w:t xml:space="preserve">{{ </w:t>
+        </w:rPr>
+        <w:t>dd</w:t>
       </w:r>
       <w:r>
         <w:rPr>
@@ -380,10 +334,10 @@
           <w:color w:val="000000"/>
           <w:sz w:val="24"/>
           <w:szCs w:val="24"/>
-        </w:rPr>
-        <w:t>dd</w:t>
-      </w:r>
-      <w:proofErr w:type="gramEnd"/>
+          <w:lang w:val="ru-RU"/>
+        </w:rPr>
+        <w:t xml:space="preserve"> }}» {{ </w:t>
+      </w:r>
       <w:r>
         <w:rPr>
           <w:rFonts w:ascii="Calibri Light" w:hAnsi="Calibri Light" w:cs="Times New Roman"/>
@@ -392,9 +346,8 @@
           <w:color w:val="000000"/>
           <w:sz w:val="24"/>
           <w:szCs w:val="24"/>
-          <w:lang w:val="ru-RU"/>
-        </w:rPr>
-        <w:t xml:space="preserve"> }}» {{ </w:t>
+        </w:rPr>
+        <w:t>MM</w:t>
       </w:r>
       <w:r>
         <w:rPr>
@@ -404,8 +357,9 @@
           <w:color w:val="000000"/>
           <w:sz w:val="24"/>
           <w:szCs w:val="24"/>
-        </w:rPr>
-        <w:t>MM</w:t>
+          <w:lang w:val="ru-RU"/>
+        </w:rPr>
+        <w:t xml:space="preserve"> }} {{ </w:t>
       </w:r>
       <w:r>
         <w:rPr>
@@ -415,23 +369,9 @@
           <w:color w:val="000000"/>
           <w:sz w:val="24"/>
           <w:szCs w:val="24"/>
-          <w:lang w:val="ru-RU"/>
-        </w:rPr>
-        <w:t xml:space="preserve"> }} {{ </w:t>
-      </w:r>
-      <w:proofErr w:type="spellStart"/>
-      <w:r>
-        <w:rPr>
-          <w:rFonts w:ascii="Calibri Light" w:hAnsi="Calibri Light" w:cs="Times New Roman"/>
-          <w:b/>
-          <w:bCs/>
-          <w:color w:val="000000"/>
-          <w:sz w:val="24"/>
-          <w:szCs w:val="24"/>
         </w:rPr>
         <w:t>yyyy</w:t>
       </w:r>
-      <w:proofErr w:type="spellEnd"/>
       <w:r>
         <w:rPr>
           <w:rFonts w:ascii="Calibri Light" w:hAnsi="Calibri Light" w:cs="Times New Roman"/>
@@ -482,7 +422,6 @@
           <w:lang w:val="ru-RU"/>
         </w:rPr>
       </w:pPr>
-      <w:proofErr w:type="gramStart"/>
       <w:r>
         <w:rPr>
           <w:rFonts w:ascii="Calibri Light" w:hAnsi="Calibri Light" w:cs="Times New Roman"/>
@@ -502,7 +441,6 @@
         </w:rPr>
         <w:t>partner</w:t>
       </w:r>
-      <w:proofErr w:type="gramEnd"/>
       <w:r>
         <w:rPr>
           <w:rFonts w:ascii="Calibri Light" w:hAnsi="Calibri Light" w:cs="Times New Roman"/>
@@ -575,9 +513,103 @@
           <w:szCs w:val="24"/>
           <w:lang w:val="ru-RU"/>
         </w:rPr>
-        <w:t xml:space="preserve">и </w:t>
-      </w:r>
-      <w:proofErr w:type="gramStart"/>
+        <w:t xml:space="preserve">и {{ </w:t>
+      </w:r>
+      <w:r>
+        <w:rPr>
+          <w:rFonts w:ascii="Calibri Light" w:hAnsi="Calibri Light" w:cs="Times New Roman"/>
+          <w:color w:val="000000"/>
+          <w:sz w:val="24"/>
+          <w:szCs w:val="24"/>
+        </w:rPr>
+        <w:t>seller</w:t>
+      </w:r>
+      <w:r>
+        <w:rPr>
+          <w:rFonts w:ascii="Calibri Light" w:hAnsi="Calibri Light" w:cs="Times New Roman"/>
+          <w:color w:val="000000"/>
+          <w:sz w:val="24"/>
+          <w:szCs w:val="24"/>
+          <w:lang w:val="ru-RU"/>
+        </w:rPr>
+        <w:t>_</w:t>
+      </w:r>
+      <w:r>
+        <w:rPr>
+          <w:rFonts w:ascii="Calibri Light" w:hAnsi="Calibri Light" w:cs="Times New Roman"/>
+          <w:color w:val="000000"/>
+          <w:sz w:val="24"/>
+          <w:szCs w:val="24"/>
+        </w:rPr>
+        <w:t>company</w:t>
+      </w:r>
+      <w:r>
+        <w:rPr>
+          <w:rFonts w:ascii="Calibri Light" w:hAnsi="Calibri Light" w:cs="Times New Roman"/>
+          <w:color w:val="000000"/>
+          <w:sz w:val="24"/>
+          <w:szCs w:val="24"/>
+          <w:lang w:val="ru-RU"/>
+        </w:rPr>
+        <w:t>_</w:t>
+      </w:r>
+      <w:r>
+        <w:rPr>
+          <w:rFonts w:ascii="Calibri Light" w:hAnsi="Calibri Light" w:cs="Times New Roman"/>
+          <w:color w:val="000000"/>
+          <w:sz w:val="24"/>
+          <w:szCs w:val="24"/>
+        </w:rPr>
+        <w:t>form</w:t>
+      </w:r>
+      <w:r>
+        <w:rPr>
+          <w:rFonts w:ascii="Calibri Light" w:hAnsi="Calibri Light" w:cs="Times New Roman"/>
+          <w:color w:val="000000"/>
+          <w:sz w:val="24"/>
+          <w:szCs w:val="24"/>
+          <w:lang w:val="ru-RU"/>
+        </w:rPr>
+        <w:t xml:space="preserve"> }} {{ </w:t>
+      </w:r>
+      <w:r>
+        <w:rPr>
+          <w:rFonts w:ascii="Calibri Light" w:hAnsi="Calibri Light" w:cs="Times New Roman"/>
+          <w:color w:val="000000"/>
+          <w:sz w:val="24"/>
+          <w:szCs w:val="24"/>
+        </w:rPr>
+        <w:t>seller</w:t>
+      </w:r>
+      <w:r>
+        <w:rPr>
+          <w:rFonts w:ascii="Calibri Light" w:hAnsi="Calibri Light" w:cs="Times New Roman"/>
+          <w:color w:val="000000"/>
+          <w:sz w:val="24"/>
+          <w:szCs w:val="24"/>
+          <w:lang w:val="ru-RU"/>
+        </w:rPr>
+        <w:t>_</w:t>
+      </w:r>
+      <w:r>
+        <w:rPr>
+          <w:rFonts w:ascii="Calibri Light" w:hAnsi="Calibri Light" w:cs="Times New Roman"/>
+          <w:color w:val="000000"/>
+          <w:sz w:val="24"/>
+          <w:szCs w:val="24"/>
+        </w:rPr>
+        <w:t>name</w:t>
+      </w:r>
+      <w:r>
+        <w:rPr>
+          <w:rFonts w:ascii="Calibri Light" w:hAnsi="Calibri Light" w:cs="Times New Roman"/>
+          <w:color w:val="000000"/>
+          <w:sz w:val="24"/>
+          <w:szCs w:val="24"/>
+          <w:lang w:val="ru-RU"/>
+        </w:rPr>
+        <w:t xml:space="preserve"> }}, в лице </w:t>
+      </w:r>
       <w:r>
         <w:rPr>
           <w:rFonts w:ascii="Calibri Light" w:hAnsi="Calibri Light" w:cs="Times New Roman"/>
@@ -597,7 +629,6 @@
         </w:rPr>
         <w:t>seller</w:t>
       </w:r>
-      <w:proofErr w:type="gramEnd"/>
       <w:r>
         <w:rPr>
           <w:rFonts w:ascii="Calibri Light" w:hAnsi="Calibri Light" w:cs="Times New Roman"/>
@@ -615,7 +646,7 @@
           <w:sz w:val="24"/>
           <w:szCs w:val="24"/>
         </w:rPr>
-        <w:t>company</w:t>
+        <w:t>representer</w:t>
       </w:r>
       <w:r>
         <w:rPr>
@@ -634,17 +665,46 @@
           <w:sz w:val="24"/>
           <w:szCs w:val="24"/>
         </w:rPr>
-        <w:t>form</w:t>
-      </w:r>
-      <w:r>
-        <w:rPr>
-          <w:rFonts w:ascii="Calibri Light" w:hAnsi="Calibri Light" w:cs="Times New Roman"/>
-          <w:color w:val="000000"/>
-          <w:sz w:val="24"/>
-          <w:szCs w:val="24"/>
-          <w:lang w:val="ru-RU"/>
-        </w:rPr>
-        <w:t xml:space="preserve"> }} {{ </w:t>
+        <w:t>function</w:t>
+      </w:r>
+      <w:r>
+        <w:rPr>
+          <w:rFonts w:ascii="Calibri Light" w:hAnsi="Calibri Light" w:cs="Times New Roman"/>
+          <w:color w:val="000000"/>
+          <w:sz w:val="24"/>
+          <w:szCs w:val="24"/>
+          <w:lang w:val="ru-RU"/>
+        </w:rPr>
+        <w:t>_</w:t>
+      </w:r>
+      <w:r>
+        <w:rPr>
+          <w:rFonts w:ascii="Calibri Light" w:hAnsi="Calibri Light" w:cs="Times New Roman"/>
+          <w:color w:val="000000"/>
+          <w:sz w:val="24"/>
+          <w:szCs w:val="24"/>
+        </w:rPr>
+        <w:t>parent</w:t>
+      </w:r>
+      <w:r>
+        <w:rPr>
+          <w:rFonts w:ascii="Calibri Light" w:hAnsi="Calibri Light" w:cs="Times New Roman"/>
+          <w:color w:val="000000"/>
+          <w:sz w:val="24"/>
+          <w:szCs w:val="24"/>
+          <w:lang w:val="ru-RU"/>
+        </w:rPr>
+        <w:t xml:space="preserve"> }} </w:t>
+      </w:r>
+      <w:r>
+        <w:rPr>
+          <w:rFonts w:ascii="Calibri Light" w:hAnsi="Calibri Light" w:cs="Times New Roman"/>
+          <w:color w:val="000000"/>
+          <w:sz w:val="24"/>
+          <w:szCs w:val="24"/>
+          <w:lang w:val="ru-RU"/>
+        </w:rPr>
+        <w:t xml:space="preserve">{{ </w:t>
       </w:r>
       <w:r>
         <w:rPr>
@@ -672,6 +732,25 @@
           <w:sz w:val="24"/>
           <w:szCs w:val="24"/>
         </w:rPr>
+        <w:t>representer</w:t>
+      </w:r>
+      <w:r>
+        <w:rPr>
+          <w:rFonts w:ascii="Calibri Light" w:hAnsi="Calibri Light" w:cs="Times New Roman"/>
+          <w:color w:val="000000"/>
+          <w:sz w:val="24"/>
+          <w:szCs w:val="24"/>
+          <w:lang w:val="ru-RU"/>
+        </w:rPr>
+        <w:t>_</w:t>
+      </w:r>
+      <w:r>
+        <w:rPr>
+          <w:rFonts w:ascii="Calibri Light" w:hAnsi="Calibri Light" w:cs="Times New Roman"/>
+          <w:color w:val="000000"/>
+          <w:sz w:val="24"/>
+          <w:szCs w:val="24"/>
+        </w:rPr>
         <w:t>name</w:t>
       </w:r>
       <w:r>
@@ -682,17 +761,26 @@
           <w:szCs w:val="24"/>
           <w:lang w:val="ru-RU"/>
         </w:rPr>
-        <w:t xml:space="preserve"> }}, в лице </w:t>
-      </w:r>
-      <w:r>
-        <w:rPr>
-          <w:rFonts w:ascii="Calibri Light" w:hAnsi="Calibri Light" w:cs="Times New Roman"/>
-          <w:color w:val="000000"/>
-          <w:sz w:val="24"/>
-          <w:szCs w:val="24"/>
-          <w:lang w:val="ru-RU"/>
-        </w:rPr>
-        <w:t xml:space="preserve">{{ </w:t>
+        <w:t>_</w:t>
+      </w:r>
+      <w:r>
+        <w:rPr>
+          <w:rFonts w:ascii="Calibri Light" w:hAnsi="Calibri Light" w:cs="Times New Roman"/>
+          <w:color w:val="000000"/>
+          <w:sz w:val="24"/>
+          <w:szCs w:val="24"/>
+        </w:rPr>
+        <w:t>parent</w:t>
+      </w:r>
+      <w:r>
+        <w:rPr>
+          <w:rFonts w:ascii="Calibri Light" w:hAnsi="Calibri Light" w:cs="Times New Roman"/>
+          <w:color w:val="000000"/>
+          <w:sz w:val="24"/>
+          <w:szCs w:val="24"/>
+          <w:lang w:val="ru-RU"/>
+        </w:rPr>
+        <w:t xml:space="preserve"> }}, действующего на основании {{ </w:t>
       </w:r>
       <w:r>
         <w:rPr>
@@ -713,7 +801,6 @@
         </w:rPr>
         <w:t>_</w:t>
       </w:r>
-      <w:proofErr w:type="spellStart"/>
       <w:r>
         <w:rPr>
           <w:rFonts w:ascii="Calibri Light" w:hAnsi="Calibri Light" w:cs="Times New Roman"/>
@@ -723,173 +810,6 @@
         </w:rPr>
         <w:t>representer</w:t>
       </w:r>
-      <w:proofErr w:type="spellEnd"/>
-      <w:r>
-        <w:rPr>
-          <w:rFonts w:ascii="Calibri Light" w:hAnsi="Calibri Light" w:cs="Times New Roman"/>
-          <w:color w:val="000000"/>
-          <w:sz w:val="24"/>
-          <w:szCs w:val="24"/>
-          <w:lang w:val="ru-RU"/>
-        </w:rPr>
-        <w:t>_</w:t>
-      </w:r>
-      <w:r>
-        <w:rPr>
-          <w:rFonts w:ascii="Calibri Light" w:hAnsi="Calibri Light" w:cs="Times New Roman"/>
-          <w:color w:val="000000"/>
-          <w:sz w:val="24"/>
-          <w:szCs w:val="24"/>
-        </w:rPr>
-        <w:t>function</w:t>
-      </w:r>
-      <w:r>
-        <w:rPr>
-          <w:rFonts w:ascii="Calibri Light" w:hAnsi="Calibri Light" w:cs="Times New Roman"/>
-          <w:color w:val="000000"/>
-          <w:sz w:val="24"/>
-          <w:szCs w:val="24"/>
-          <w:lang w:val="ru-RU"/>
-        </w:rPr>
-        <w:t>_</w:t>
-      </w:r>
-      <w:r>
-        <w:rPr>
-          <w:rFonts w:ascii="Calibri Light" w:hAnsi="Calibri Light" w:cs="Times New Roman"/>
-          <w:color w:val="000000"/>
-          <w:sz w:val="24"/>
-          <w:szCs w:val="24"/>
-        </w:rPr>
-        <w:t>parent</w:t>
-      </w:r>
-      <w:r>
-        <w:rPr>
-          <w:rFonts w:ascii="Calibri Light" w:hAnsi="Calibri Light" w:cs="Times New Roman"/>
-          <w:color w:val="000000"/>
-          <w:sz w:val="24"/>
-          <w:szCs w:val="24"/>
-          <w:lang w:val="ru-RU"/>
-        </w:rPr>
-        <w:t xml:space="preserve"> }} </w:t>
-      </w:r>
-      <w:r>
-        <w:rPr>
-          <w:rFonts w:ascii="Calibri Light" w:hAnsi="Calibri Light" w:cs="Times New Roman"/>
-          <w:color w:val="000000"/>
-          <w:sz w:val="24"/>
-          <w:szCs w:val="24"/>
-          <w:lang w:val="ru-RU"/>
-        </w:rPr>
-        <w:t xml:space="preserve">{{ </w:t>
-      </w:r>
-      <w:r>
-        <w:rPr>
-          <w:rFonts w:ascii="Calibri Light" w:hAnsi="Calibri Light" w:cs="Times New Roman"/>
-          <w:color w:val="000000"/>
-          <w:sz w:val="24"/>
-          <w:szCs w:val="24"/>
-        </w:rPr>
-        <w:t>seller</w:t>
-      </w:r>
-      <w:r>
-        <w:rPr>
-          <w:rFonts w:ascii="Calibri Light" w:hAnsi="Calibri Light" w:cs="Times New Roman"/>
-          <w:color w:val="000000"/>
-          <w:sz w:val="24"/>
-          <w:szCs w:val="24"/>
-          <w:lang w:val="ru-RU"/>
-        </w:rPr>
-        <w:t>_</w:t>
-      </w:r>
-      <w:proofErr w:type="spellStart"/>
-      <w:r>
-        <w:rPr>
-          <w:rFonts w:ascii="Calibri Light" w:hAnsi="Calibri Light" w:cs="Times New Roman"/>
-          <w:color w:val="000000"/>
-          <w:sz w:val="24"/>
-          <w:szCs w:val="24"/>
-        </w:rPr>
-        <w:t>representer</w:t>
-      </w:r>
-      <w:proofErr w:type="spellEnd"/>
-      <w:r>
-        <w:rPr>
-          <w:rFonts w:ascii="Calibri Light" w:hAnsi="Calibri Light" w:cs="Times New Roman"/>
-          <w:color w:val="000000"/>
-          <w:sz w:val="24"/>
-          <w:szCs w:val="24"/>
-          <w:lang w:val="ru-RU"/>
-        </w:rPr>
-        <w:t>_</w:t>
-      </w:r>
-      <w:r>
-        <w:rPr>
-          <w:rFonts w:ascii="Calibri Light" w:hAnsi="Calibri Light" w:cs="Times New Roman"/>
-          <w:color w:val="000000"/>
-          <w:sz w:val="24"/>
-          <w:szCs w:val="24"/>
-        </w:rPr>
-        <w:t>name</w:t>
-      </w:r>
-      <w:r>
-        <w:rPr>
-          <w:rFonts w:ascii="Calibri Light" w:hAnsi="Calibri Light" w:cs="Times New Roman"/>
-          <w:color w:val="000000"/>
-          <w:sz w:val="24"/>
-          <w:szCs w:val="24"/>
-          <w:lang w:val="ru-RU"/>
-        </w:rPr>
-        <w:t>_</w:t>
-      </w:r>
-      <w:r>
-        <w:rPr>
-          <w:rFonts w:ascii="Calibri Light" w:hAnsi="Calibri Light" w:cs="Times New Roman"/>
-          <w:color w:val="000000"/>
-          <w:sz w:val="24"/>
-          <w:szCs w:val="24"/>
-        </w:rPr>
-        <w:t>parent</w:t>
-      </w:r>
-      <w:r>
-        <w:rPr>
-          <w:rFonts w:ascii="Calibri Light" w:hAnsi="Calibri Light" w:cs="Times New Roman"/>
-          <w:color w:val="000000"/>
-          <w:sz w:val="24"/>
-          <w:szCs w:val="24"/>
-          <w:lang w:val="ru-RU"/>
-        </w:rPr>
-        <w:t xml:space="preserve"> }}, действующего на основании {{ </w:t>
-      </w:r>
-      <w:r>
-        <w:rPr>
-          <w:rFonts w:ascii="Calibri Light" w:hAnsi="Calibri Light" w:cs="Times New Roman"/>
-          <w:color w:val="000000"/>
-          <w:sz w:val="24"/>
-          <w:szCs w:val="24"/>
-        </w:rPr>
-        <w:t>seller</w:t>
-      </w:r>
-      <w:r>
-        <w:rPr>
-          <w:rFonts w:ascii="Calibri Light" w:hAnsi="Calibri Light" w:cs="Times New Roman"/>
-          <w:color w:val="000000"/>
-          <w:sz w:val="24"/>
-          <w:szCs w:val="24"/>
-          <w:lang w:val="ru-RU"/>
-        </w:rPr>
-        <w:t>_</w:t>
-      </w:r>
-      <w:proofErr w:type="spellStart"/>
-      <w:r>
-        <w:rPr>
-          <w:rFonts w:ascii="Calibri Light" w:hAnsi="Calibri Light" w:cs="Times New Roman"/>
-          <w:color w:val="000000"/>
-          <w:sz w:val="24"/>
-          <w:szCs w:val="24"/>
-        </w:rPr>
-        <w:t>representer</w:t>
-      </w:r>
-      <w:proofErr w:type="spellEnd"/>
       <w:r>
         <w:rPr>
           <w:rFonts w:ascii="Calibri Light" w:hAnsi="Calibri Light" w:cs="Times New Roman"/>
@@ -1027,16 +947,7 @@
           <w:sz w:val="24"/>
           <w:szCs w:val="24"/>
         </w:rPr>
-        <w:t xml:space="preserve">принял следующие работы в рамках Договора № </w:t>
-      </w:r>
-      <w:proofErr w:type="gramStart"/>
-      <w:r>
-        <w:rPr>
-          <w:rFonts w:ascii="Calibri Light" w:hAnsi="Calibri Light" w:cs="Times New Roman"/>
-          <w:sz w:val="24"/>
-          <w:szCs w:val="24"/>
-        </w:rPr>
-        <w:t xml:space="preserve">{{ </w:t>
+        <w:t xml:space="preserve">принял следующие работы в рамках Договора № {{ </w:t>
       </w:r>
       <w:r>
         <w:rPr>
@@ -1047,7 +958,6 @@
         </w:rPr>
         <w:t>contract</w:t>
       </w:r>
-      <w:proofErr w:type="gramEnd"/>
       <w:r>
         <w:rPr>
           <w:rFonts w:ascii="Calibri Light" w:hAnsi="Calibri Light" w:cs="Times New Roman"/>
@@ -1071,61 +981,7 @@
           <w:sz w:val="24"/>
           <w:szCs w:val="24"/>
         </w:rPr>
-        <w:t xml:space="preserve"> }} от {{ </w:t>
-      </w:r>
-      <w:proofErr w:type="spellStart"/>
-      <w:r>
-        <w:rPr>
-          <w:rFonts w:ascii="Calibri Light" w:hAnsi="Calibri Light" w:cs="Times New Roman"/>
-          <w:sz w:val="24"/>
-          <w:szCs w:val="24"/>
-        </w:rPr>
-        <w:t>dd</w:t>
-      </w:r>
-      <w:proofErr w:type="spellEnd"/>
-      <w:r>
-        <w:rPr>
-          <w:rFonts w:ascii="Calibri Light" w:hAnsi="Calibri Light" w:cs="Times New Roman"/>
-          <w:sz w:val="24"/>
-          <w:szCs w:val="24"/>
-        </w:rPr>
-        <w:t xml:space="preserve"> }}.{{ </w:t>
-      </w:r>
-      <w:proofErr w:type="spellStart"/>
-      <w:r>
-        <w:rPr>
-          <w:rFonts w:ascii="Calibri Light" w:hAnsi="Calibri Light" w:cs="Times New Roman"/>
-          <w:sz w:val="24"/>
-          <w:szCs w:val="24"/>
-        </w:rPr>
-        <w:t>mm</w:t>
-      </w:r>
-      <w:proofErr w:type="spellEnd"/>
-      <w:r>
-        <w:rPr>
-          <w:rFonts w:ascii="Calibri Light" w:hAnsi="Calibri Light" w:cs="Times New Roman"/>
-          <w:sz w:val="24"/>
-          <w:szCs w:val="24"/>
-        </w:rPr>
-        <w:t xml:space="preserve"> }}.{{ </w:t>
-      </w:r>
-      <w:proofErr w:type="spellStart"/>
-      <w:r>
-        <w:rPr>
-          <w:rFonts w:ascii="Calibri Light" w:hAnsi="Calibri Light" w:cs="Times New Roman"/>
-          <w:sz w:val="24"/>
-          <w:szCs w:val="24"/>
-        </w:rPr>
-        <w:t>yy</w:t>
-      </w:r>
-      <w:proofErr w:type="spellEnd"/>
-      <w:r>
-        <w:rPr>
-          <w:rFonts w:ascii="Calibri Light" w:hAnsi="Calibri Light" w:cs="Times New Roman"/>
-          <w:sz w:val="24"/>
-          <w:szCs w:val="24"/>
-        </w:rPr>
-        <w:t xml:space="preserve"> }} по сборке и монтажу (установке) Изделий:</w:t>
+        <w:t xml:space="preserve"> }} от {{ dd }}.{{ mm }}.{{ yy }} по сборке и монтажу (установке) Изделий:</w:t>
       </w:r>
     </w:p>
     <w:p>
@@ -1159,10 +1015,10 @@
         <w:tblLook w:val="04A0" w:firstRow="1" w:lastRow="0" w:firstColumn="1" w:lastColumn="0" w:noHBand="0" w:noVBand="1"/>
       </w:tblPr>
       <w:tblGrid>
-        <w:gridCol w:w="1481"/>
-        <w:gridCol w:w="4003"/>
-        <w:gridCol w:w="2294"/>
-        <w:gridCol w:w="1795"/>
+        <w:gridCol w:w="460"/>
+        <w:gridCol w:w="4586"/>
+        <w:gridCol w:w="2557"/>
+        <w:gridCol w:w="1970"/>
       </w:tblGrid>
       <w:tr>
         <w:tc>
@@ -1215,7 +1071,6 @@
                 <w:lang w:val="ru-RU"/>
               </w:rPr>
             </w:pPr>
-            <w:proofErr w:type="spellStart"/>
             <w:r>
               <w:rPr>
                 <w:rFonts w:ascii="Calibri Light" w:hAnsi="Calibri Light" w:cs="Times New Roman"/>
@@ -1223,17 +1078,7 @@
                 <w:sz w:val="24"/>
                 <w:szCs w:val="24"/>
               </w:rPr>
-              <w:t>Наименование</w:t>
-            </w:r>
-            <w:proofErr w:type="spellEnd"/>
-            <w:r>
-              <w:rPr>
-                <w:rFonts w:ascii="Calibri Light" w:hAnsi="Calibri Light" w:cs="Times New Roman"/>
-                <w:b/>
-                <w:sz w:val="24"/>
-                <w:szCs w:val="24"/>
-              </w:rPr>
-              <w:t xml:space="preserve"> </w:t>
+              <w:t xml:space="preserve">Наименование </w:t>
             </w:r>
             <w:r>
               <w:rPr>
@@ -1266,7 +1111,6 @@
                 <w:szCs w:val="24"/>
               </w:rPr>
             </w:pPr>
-            <w:proofErr w:type="spellStart"/>
             <w:r>
               <w:rPr>
                 <w:rFonts w:ascii="Calibri Light" w:hAnsi="Calibri Light" w:cs="Times New Roman"/>
@@ -1276,7 +1120,6 @@
               </w:rPr>
               <w:t>Кол-во</w:t>
             </w:r>
-            <w:proofErr w:type="spellEnd"/>
           </w:p>
         </w:tc>
         <w:tc>
@@ -1298,7 +1141,6 @@
                 <w:szCs w:val="24"/>
               </w:rPr>
             </w:pPr>
-            <w:proofErr w:type="spellStart"/>
             <w:r>
               <w:rPr>
                 <w:rFonts w:ascii="Calibri Light" w:hAnsi="Calibri Light" w:cs="Times New Roman"/>
@@ -1308,7 +1150,6 @@
               </w:rPr>
               <w:t>Цена</w:t>
             </w:r>
-            <w:proofErr w:type="spellEnd"/>
           </w:p>
           <w:p>
             <w:pPr>
@@ -1324,7 +1165,6 @@
                 <w:szCs w:val="24"/>
               </w:rPr>
             </w:pPr>
-            <w:proofErr w:type="spellStart"/>
             <w:r>
               <w:rPr>
                 <w:rFonts w:ascii="Calibri Light" w:hAnsi="Calibri Light" w:cs="Times New Roman"/>
@@ -1332,48 +1172,7 @@
                 <w:sz w:val="24"/>
                 <w:szCs w:val="24"/>
               </w:rPr>
-              <w:t>руб</w:t>
-            </w:r>
-            <w:proofErr w:type="spellEnd"/>
-            <w:r>
-              <w:rPr>
-                <w:rFonts w:ascii="Calibri Light" w:hAnsi="Calibri Light" w:cs="Times New Roman"/>
-                <w:b/>
-                <w:sz w:val="24"/>
-                <w:szCs w:val="24"/>
-              </w:rPr>
-              <w:t>.</w:t>
-            </w:r>
-          </w:p>
-        </w:tc>
-      </w:tr>
-      <w:tr>
-        <w:tc>
-          <w:tcPr>
-            <w:tcW w:w="9573" w:type="dxa"/>
-            <w:gridSpan w:val="4"/>
-            <w:shd w:val="clear" w:color="auto" w:fill="auto"/>
-          </w:tcPr>
-          <w:p>
-            <w:pPr>
-              <w:tabs>
-                <w:tab w:val="left" w:pos="2172"/>
-              </w:tabs>
-              <w:spacing w:after="0" w:line="240" w:lineRule="auto"/>
-              <w:jc w:val="center"/>
-              <w:rPr>
-                <w:rFonts w:ascii="Calibri Light" w:hAnsi="Calibri Light" w:cs="Times New Roman"/>
-                <w:sz w:val="24"/>
-                <w:szCs w:val="24"/>
-              </w:rPr>
-            </w:pPr>
-            <w:r>
-              <w:rPr>
-                <w:rFonts w:ascii="Calibri Light" w:hAnsi="Calibri Light" w:cs="Times New Roman"/>
-                <w:sz w:val="24"/>
-                <w:szCs w:val="24"/>
-              </w:rPr>
-              <w:t>{%tr for item in products %}</w:t>
+              <w:t>руб.</w:t>
             </w:r>
           </w:p>
         </w:tc>
@@ -1397,42 +1196,6 @@
                 <w:szCs w:val="24"/>
               </w:rPr>
             </w:pPr>
-            <w:proofErr w:type="gramStart"/>
-            <w:r>
-              <w:rPr>
-                <w:rFonts w:ascii="Calibri Light" w:hAnsi="Calibri Light" w:cs="Times New Roman"/>
-                <w:sz w:val="24"/>
-                <w:szCs w:val="24"/>
-              </w:rPr>
-              <w:t xml:space="preserve">{{ </w:t>
-            </w:r>
-            <w:proofErr w:type="spellStart"/>
-            <w:r>
-              <w:rPr>
-                <w:rFonts w:ascii="Calibri Light" w:hAnsi="Calibri Light" w:cs="Times New Roman"/>
-                <w:sz w:val="24"/>
-                <w:szCs w:val="24"/>
-              </w:rPr>
-              <w:t>item</w:t>
-            </w:r>
-            <w:proofErr w:type="gramEnd"/>
-            <w:r>
-              <w:rPr>
-                <w:rFonts w:ascii="Calibri Light" w:hAnsi="Calibri Light" w:cs="Times New Roman"/>
-                <w:sz w:val="24"/>
-                <w:szCs w:val="24"/>
-              </w:rPr>
-              <w:t>.number</w:t>
-            </w:r>
-            <w:proofErr w:type="spellEnd"/>
-            <w:r>
-              <w:rPr>
-                <w:rFonts w:ascii="Calibri Light" w:hAnsi="Calibri Light" w:cs="Times New Roman"/>
-                <w:sz w:val="24"/>
-                <w:szCs w:val="24"/>
-              </w:rPr>
-              <w:t xml:space="preserve"> }}</w:t>
-            </w:r>
           </w:p>
         </w:tc>
         <w:tc>
@@ -1453,42 +1216,6 @@
                 <w:szCs w:val="24"/>
               </w:rPr>
             </w:pPr>
-            <w:proofErr w:type="gramStart"/>
-            <w:r>
-              <w:rPr>
-                <w:rFonts w:ascii="Calibri Light" w:hAnsi="Calibri Light" w:cs="Times New Roman"/>
-                <w:sz w:val="24"/>
-                <w:szCs w:val="24"/>
-              </w:rPr>
-              <w:t xml:space="preserve">{{ </w:t>
-            </w:r>
-            <w:proofErr w:type="spellStart"/>
-            <w:r>
-              <w:rPr>
-                <w:rFonts w:ascii="Calibri Light" w:hAnsi="Calibri Light" w:cs="Times New Roman"/>
-                <w:sz w:val="24"/>
-                <w:szCs w:val="24"/>
-              </w:rPr>
-              <w:t>item</w:t>
-            </w:r>
-            <w:proofErr w:type="gramEnd"/>
-            <w:r>
-              <w:rPr>
-                <w:rFonts w:ascii="Calibri Light" w:hAnsi="Calibri Light" w:cs="Times New Roman"/>
-                <w:sz w:val="24"/>
-                <w:szCs w:val="24"/>
-              </w:rPr>
-              <w:t>.label</w:t>
-            </w:r>
-            <w:proofErr w:type="spellEnd"/>
-            <w:r>
-              <w:rPr>
-                <w:rFonts w:ascii="Calibri Light" w:hAnsi="Calibri Light" w:cs="Times New Roman"/>
-                <w:sz w:val="24"/>
-                <w:szCs w:val="24"/>
-              </w:rPr>
-              <w:t xml:space="preserve"> }}</w:t>
-            </w:r>
           </w:p>
         </w:tc>
         <w:tc>
@@ -1509,42 +1236,6 @@
                 <w:szCs w:val="24"/>
               </w:rPr>
             </w:pPr>
-            <w:proofErr w:type="gramStart"/>
-            <w:r>
-              <w:rPr>
-                <w:rFonts w:ascii="Calibri Light" w:hAnsi="Calibri Light" w:cs="Times New Roman"/>
-                <w:sz w:val="24"/>
-                <w:szCs w:val="24"/>
-              </w:rPr>
-              <w:t xml:space="preserve">{{ </w:t>
-            </w:r>
-            <w:proofErr w:type="spellStart"/>
-            <w:r>
-              <w:rPr>
-                <w:rFonts w:ascii="Calibri Light" w:hAnsi="Calibri Light" w:cs="Times New Roman"/>
-                <w:sz w:val="24"/>
-                <w:szCs w:val="24"/>
-              </w:rPr>
-              <w:t>item</w:t>
-            </w:r>
-            <w:proofErr w:type="gramEnd"/>
-            <w:r>
-              <w:rPr>
-                <w:rFonts w:ascii="Calibri Light" w:hAnsi="Calibri Light" w:cs="Times New Roman"/>
-                <w:sz w:val="24"/>
-                <w:szCs w:val="24"/>
-              </w:rPr>
-              <w:t>.count</w:t>
-            </w:r>
-            <w:proofErr w:type="spellEnd"/>
-            <w:r>
-              <w:rPr>
-                <w:rFonts w:ascii="Calibri Light" w:hAnsi="Calibri Light" w:cs="Times New Roman"/>
-                <w:sz w:val="24"/>
-                <w:szCs w:val="24"/>
-              </w:rPr>
-              <w:t xml:space="preserve"> }}</w:t>
-            </w:r>
           </w:p>
         </w:tc>
         <w:tc>
@@ -1565,50 +1256,13 @@
                 <w:szCs w:val="24"/>
               </w:rPr>
             </w:pPr>
-            <w:proofErr w:type="gramStart"/>
-            <w:r>
-              <w:rPr>
-                <w:rFonts w:ascii="Calibri Light" w:hAnsi="Calibri Light" w:cs="Times New Roman"/>
-                <w:sz w:val="24"/>
-                <w:szCs w:val="24"/>
-              </w:rPr>
-              <w:t xml:space="preserve">{{ </w:t>
-            </w:r>
-            <w:proofErr w:type="spellStart"/>
-            <w:r>
-              <w:rPr>
-                <w:rFonts w:ascii="Calibri Light" w:hAnsi="Calibri Light" w:cs="Times New Roman"/>
-                <w:sz w:val="24"/>
-                <w:szCs w:val="24"/>
-              </w:rPr>
-              <w:t>item</w:t>
-            </w:r>
-            <w:proofErr w:type="gramEnd"/>
-            <w:r>
-              <w:rPr>
-                <w:rFonts w:ascii="Calibri Light" w:hAnsi="Calibri Light" w:cs="Times New Roman"/>
-                <w:sz w:val="24"/>
-                <w:szCs w:val="24"/>
-              </w:rPr>
-              <w:t>.cost</w:t>
-            </w:r>
-            <w:proofErr w:type="spellEnd"/>
-            <w:r>
-              <w:rPr>
-                <w:rFonts w:ascii="Calibri Light" w:hAnsi="Calibri Light" w:cs="Times New Roman"/>
-                <w:sz w:val="24"/>
-                <w:szCs w:val="24"/>
-              </w:rPr>
-              <w:t xml:space="preserve"> }}</w:t>
-            </w:r>
           </w:p>
         </w:tc>
       </w:tr>
       <w:tr>
         <w:tc>
           <w:tcPr>
-            <w:tcW w:w="9573" w:type="dxa"/>
-            <w:gridSpan w:val="4"/>
+            <w:tcW w:w="460" w:type="dxa"/>
             <w:shd w:val="clear" w:color="auto" w:fill="auto"/>
           </w:tcPr>
           <w:p>
@@ -1617,39 +1271,155 @@
                 <w:tab w:val="left" w:pos="2172"/>
               </w:tabs>
               <w:spacing w:after="0" w:line="240" w:lineRule="auto"/>
-              <w:jc w:val="center"/>
+              <w:jc w:val="both"/>
               <w:rPr>
                 <w:rFonts w:ascii="Calibri Light" w:hAnsi="Calibri Light" w:cs="Times New Roman"/>
                 <w:sz w:val="24"/>
                 <w:szCs w:val="24"/>
               </w:rPr>
             </w:pPr>
-            <w:r>
-              <w:rPr>
-                <w:rFonts w:ascii="Calibri Light" w:hAnsi="Calibri Light" w:cs="Times New Roman"/>
-                <w:sz w:val="24"/>
-                <w:szCs w:val="24"/>
-              </w:rPr>
-              <w:t xml:space="preserve">{%tr </w:t>
-            </w:r>
-            <w:proofErr w:type="spellStart"/>
-            <w:r>
-              <w:rPr>
-                <w:rFonts w:ascii="Calibri Light" w:hAnsi="Calibri Light" w:cs="Times New Roman"/>
-                <w:sz w:val="24"/>
-                <w:szCs w:val="24"/>
-              </w:rPr>
-              <w:t>endfor</w:t>
-            </w:r>
-            <w:proofErr w:type="spellEnd"/>
-            <w:r>
-              <w:rPr>
-                <w:rFonts w:ascii="Calibri Light" w:hAnsi="Calibri Light" w:cs="Times New Roman"/>
-                <w:sz w:val="24"/>
-                <w:szCs w:val="24"/>
-              </w:rPr>
-              <w:t xml:space="preserve"> %}</w:t>
-            </w:r>
+          </w:p>
+        </w:tc>
+        <w:tc>
+          <w:tcPr>
+            <w:tcW w:w="4586" w:type="dxa"/>
+            <w:shd w:val="clear" w:color="auto" w:fill="auto"/>
+          </w:tcPr>
+          <w:p>
+            <w:pPr>
+              <w:tabs>
+                <w:tab w:val="left" w:pos="2172"/>
+              </w:tabs>
+              <w:spacing w:after="0" w:line="240" w:lineRule="auto"/>
+              <w:jc w:val="both"/>
+              <w:rPr>
+                <w:rFonts w:ascii="Calibri Light" w:hAnsi="Calibri Light" w:cs="Times New Roman"/>
+                <w:sz w:val="24"/>
+                <w:szCs w:val="24"/>
+              </w:rPr>
+            </w:pPr>
+          </w:p>
+        </w:tc>
+        <w:tc>
+          <w:tcPr>
+            <w:tcW w:w="2557" w:type="dxa"/>
+            <w:shd w:val="clear" w:color="auto" w:fill="auto"/>
+          </w:tcPr>
+          <w:p>
+            <w:pPr>
+              <w:tabs>
+                <w:tab w:val="left" w:pos="2172"/>
+              </w:tabs>
+              <w:spacing w:after="0" w:line="240" w:lineRule="auto"/>
+              <w:jc w:val="both"/>
+              <w:rPr>
+                <w:rFonts w:ascii="Calibri Light" w:hAnsi="Calibri Light" w:cs="Times New Roman"/>
+                <w:sz w:val="24"/>
+                <w:szCs w:val="24"/>
+              </w:rPr>
+            </w:pPr>
+          </w:p>
+        </w:tc>
+        <w:tc>
+          <w:tcPr>
+            <w:tcW w:w="1970" w:type="dxa"/>
+            <w:shd w:val="clear" w:color="auto" w:fill="auto"/>
+          </w:tcPr>
+          <w:p>
+            <w:pPr>
+              <w:tabs>
+                <w:tab w:val="left" w:pos="2172"/>
+              </w:tabs>
+              <w:spacing w:after="0" w:line="240" w:lineRule="auto"/>
+              <w:jc w:val="both"/>
+              <w:rPr>
+                <w:rFonts w:ascii="Calibri Light" w:hAnsi="Calibri Light" w:cs="Times New Roman"/>
+                <w:sz w:val="24"/>
+                <w:szCs w:val="24"/>
+              </w:rPr>
+            </w:pPr>
+          </w:p>
+        </w:tc>
+      </w:tr>
+      <w:tr>
+        <w:tc>
+          <w:tcPr>
+            <w:tcW w:w="460" w:type="dxa"/>
+            <w:shd w:val="clear" w:color="auto" w:fill="auto"/>
+          </w:tcPr>
+          <w:p>
+            <w:pPr>
+              <w:tabs>
+                <w:tab w:val="left" w:pos="2172"/>
+              </w:tabs>
+              <w:spacing w:after="0" w:line="240" w:lineRule="auto"/>
+              <w:jc w:val="both"/>
+              <w:rPr>
+                <w:rFonts w:ascii="Calibri Light" w:hAnsi="Calibri Light" w:cs="Times New Roman"/>
+                <w:sz w:val="24"/>
+                <w:szCs w:val="24"/>
+              </w:rPr>
+            </w:pPr>
+          </w:p>
+        </w:tc>
+        <w:tc>
+          <w:tcPr>
+            <w:tcW w:w="4586" w:type="dxa"/>
+            <w:shd w:val="clear" w:color="auto" w:fill="auto"/>
+          </w:tcPr>
+          <w:p>
+            <w:pPr>
+              <w:tabs>
+                <w:tab w:val="left" w:pos="2172"/>
+              </w:tabs>
+              <w:spacing w:after="0" w:line="240" w:lineRule="auto"/>
+              <w:jc w:val="both"/>
+              <w:rPr>
+                <w:rFonts w:ascii="Calibri Light" w:hAnsi="Calibri Light" w:cs="Times New Roman"/>
+                <w:sz w:val="24"/>
+                <w:szCs w:val="24"/>
+              </w:rPr>
+            </w:pPr>
+          </w:p>
+        </w:tc>
+        <w:tc>
+          <w:tcPr>
+            <w:tcW w:w="2557" w:type="dxa"/>
+            <w:shd w:val="clear" w:color="auto" w:fill="auto"/>
+          </w:tcPr>
+          <w:p>
+            <w:pPr>
+              <w:tabs>
+                <w:tab w:val="left" w:pos="2172"/>
+              </w:tabs>
+              <w:spacing w:after="0" w:line="240" w:lineRule="auto"/>
+              <w:jc w:val="both"/>
+              <w:rPr>
+                <w:rFonts w:ascii="Calibri Light" w:hAnsi="Calibri Light" w:cs="Times New Roman"/>
+                <w:sz w:val="24"/>
+                <w:szCs w:val="24"/>
+              </w:rPr>
+            </w:pPr>
+          </w:p>
+        </w:tc>
+        <w:tc>
+          <w:tcPr>
+            <w:tcW w:w="1970" w:type="dxa"/>
+            <w:shd w:val="clear" w:color="auto" w:fill="auto"/>
+          </w:tcPr>
+          <w:p>
+            <w:pPr>
+              <w:tabs>
+                <w:tab w:val="left" w:pos="2172"/>
+              </w:tabs>
+              <w:spacing w:after="0" w:line="240" w:lineRule="auto"/>
+              <w:jc w:val="both"/>
+              <w:rPr>
+                <w:rFonts w:ascii="Calibri Light" w:hAnsi="Calibri Light" w:cs="Times New Roman"/>
+                <w:sz w:val="24"/>
+                <w:szCs w:val="24"/>
+              </w:rPr>
+            </w:pPr>
           </w:p>
         </w:tc>
       </w:tr>
@@ -1667,7 +1437,6 @@
           <w:szCs w:val="24"/>
         </w:rPr>
       </w:pPr>
-      <w:proofErr w:type="spellStart"/>
       <w:r>
         <w:rPr>
           <w:rFonts w:ascii="Calibri Light" w:hAnsi="Calibri Light" w:cs="Times New Roman"/>
@@ -1677,7 +1446,6 @@
         </w:rPr>
         <w:t>Итого</w:t>
       </w:r>
-      <w:proofErr w:type="spellEnd"/>
       <w:r>
         <w:rPr>
           <w:rFonts w:ascii="Calibri Light" w:hAnsi="Calibri Light" w:cs="Times New Roman"/>
@@ -1686,67 +1454,33 @@
         </w:rPr>
         <w:t xml:space="preserve">: </w:t>
       </w:r>
-      <w:proofErr w:type="gramStart"/>
-      <w:r>
-        <w:rPr>
-          <w:rFonts w:ascii="Calibri Light" w:hAnsi="Calibri Light" w:cs="Times New Roman"/>
-          <w:sz w:val="24"/>
-          <w:szCs w:val="24"/>
-        </w:rPr>
-        <w:t xml:space="preserve">{{ </w:t>
-      </w:r>
-      <w:proofErr w:type="spellStart"/>
-      <w:r>
-        <w:rPr>
-          <w:rFonts w:ascii="Calibri Light" w:hAnsi="Calibri Light" w:cs="Times New Roman"/>
-          <w:sz w:val="24"/>
-          <w:szCs w:val="24"/>
-        </w:rPr>
-        <w:t>total</w:t>
-      </w:r>
-      <w:proofErr w:type="gramEnd"/>
-      <w:r>
-        <w:rPr>
-          <w:rFonts w:ascii="Calibri Light" w:hAnsi="Calibri Light" w:cs="Times New Roman"/>
-          <w:sz w:val="24"/>
-          <w:szCs w:val="24"/>
-        </w:rPr>
-        <w:t>_amount</w:t>
-      </w:r>
-      <w:proofErr w:type="spellEnd"/>
-      <w:r>
-        <w:rPr>
-          <w:rFonts w:ascii="Calibri Light" w:hAnsi="Calibri Light" w:cs="Times New Roman"/>
-          <w:sz w:val="24"/>
-          <w:szCs w:val="24"/>
-        </w:rPr>
-        <w:t xml:space="preserve"> }}</w:t>
-      </w:r>
-      <w:r>
-        <w:rPr>
-          <w:rFonts w:ascii="Calibri Light" w:hAnsi="Calibri Light" w:cs="Times New Roman"/>
-          <w:sz w:val="24"/>
-          <w:szCs w:val="24"/>
-        </w:rPr>
-        <w:t xml:space="preserve"> </w:t>
-      </w:r>
-      <w:proofErr w:type="spellStart"/>
-      <w:r>
-        <w:rPr>
-          <w:rFonts w:ascii="Calibri Light" w:hAnsi="Calibri Light" w:cs="Times New Roman"/>
-          <w:sz w:val="24"/>
-          <w:szCs w:val="24"/>
-        </w:rPr>
-        <w:t>рублей</w:t>
-      </w:r>
-      <w:proofErr w:type="spellEnd"/>
-      <w:r>
-        <w:rPr>
-          <w:rFonts w:ascii="Calibri Light" w:hAnsi="Calibri Light" w:cs="Times New Roman"/>
-          <w:sz w:val="24"/>
-          <w:szCs w:val="24"/>
-        </w:rPr>
-        <w:t>.</w:t>
+      <w:r>
+        <w:rPr>
+          <w:rFonts w:ascii="Calibri Light" w:hAnsi="Calibri Light" w:cs="Times New Roman"/>
+          <w:sz w:val="24"/>
+          <w:szCs w:val="24"/>
+          <w:lang w:val="ru-RU"/>
+        </w:rPr>
+        <w:t>0</w:t>
+      </w:r>
+      <w:bookmarkStart w:id="0" w:name="_GoBack"/>
+      <w:bookmarkEnd w:id="0"/>
+      <w:r>
+        <w:rPr>
+          <w:rFonts w:ascii="Calibri Light" w:hAnsi="Calibri Light" w:cs="Times New Roman"/>
+          <w:sz w:val="24"/>
+          <w:szCs w:val="24"/>
+          <w:lang w:val="ru-RU"/>
+        </w:rPr>
+        <w:t xml:space="preserve">.00 </w:t>
+      </w:r>
+      <w:r>
+        <w:rPr>
+          <w:rFonts w:ascii="Calibri Light" w:hAnsi="Calibri Light" w:cs="Times New Roman"/>
+          <w:sz w:val="24"/>
+          <w:szCs w:val="24"/>
+        </w:rPr>
+        <w:t>рублей.</w:t>
       </w:r>
     </w:p>
     <w:p>
@@ -1911,7 +1645,6 @@
                 <w:szCs w:val="24"/>
               </w:rPr>
             </w:pPr>
-            <w:proofErr w:type="spellStart"/>
             <w:r>
               <w:rPr>
                 <w:rFonts w:ascii="Calibri Light" w:hAnsi="Calibri Light" w:cs="Times New Roman"/>
@@ -1919,17 +1652,7 @@
                 <w:sz w:val="24"/>
                 <w:szCs w:val="24"/>
               </w:rPr>
-              <w:t>Заказчик</w:t>
-            </w:r>
-            <w:proofErr w:type="spellEnd"/>
-            <w:r>
-              <w:rPr>
-                <w:rFonts w:ascii="Calibri Light" w:hAnsi="Calibri Light" w:cs="Times New Roman"/>
-                <w:b/>
-                <w:sz w:val="24"/>
-                <w:szCs w:val="24"/>
-              </w:rPr>
-              <w:t>:</w:t>
+              <w:t>Заказчик:</w:t>
             </w:r>
           </w:p>
           <w:p>
@@ -1968,23 +1691,11 @@
                 <w:sz w:val="24"/>
                 <w:szCs w:val="24"/>
               </w:rPr>
-              <w:t xml:space="preserve">_____________________/ </w:t>
-            </w:r>
-            <w:proofErr w:type="gramStart"/>
-            <w:r>
-              <w:rPr>
-                <w:rFonts w:ascii="Calibri Light" w:hAnsi="Calibri Light" w:cs="Times New Roman"/>
-                <w:b/>
-                <w:sz w:val="24"/>
-                <w:szCs w:val="24"/>
-              </w:rPr>
-              <w:t xml:space="preserve">{{ </w:t>
+              <w:t xml:space="preserve">_____________________/ {{ </w:t>
             </w:r>
             <w:r>
               <w:t xml:space="preserve"> </w:t>
             </w:r>
-            <w:proofErr w:type="spellStart"/>
-            <w:proofErr w:type="gramEnd"/>
             <w:r>
               <w:rPr>
                 <w:rFonts w:ascii="Calibri Light" w:hAnsi="Calibri Light" w:cs="Times New Roman"/>
@@ -1992,17 +1703,7 @@
                 <w:sz w:val="24"/>
                 <w:szCs w:val="24"/>
               </w:rPr>
-              <w:t>partner_representer_name_initials</w:t>
-            </w:r>
-            <w:proofErr w:type="spellEnd"/>
-            <w:r>
-              <w:rPr>
-                <w:rFonts w:ascii="Calibri Light" w:hAnsi="Calibri Light" w:cs="Times New Roman"/>
-                <w:b/>
-                <w:sz w:val="24"/>
-                <w:szCs w:val="24"/>
-              </w:rPr>
-              <w:t xml:space="preserve"> }}</w:t>
+              <w:t>partner_representer_name_initials }}</w:t>
             </w:r>
           </w:p>
           <w:p>
@@ -2113,7 +1814,6 @@
                 </wp:anchor>
               </w:drawing>
             </w:r>
-            <w:proofErr w:type="spellStart"/>
             <w:r>
               <w:rPr>
                 <w:rFonts w:ascii="Calibri Light" w:hAnsi="Calibri Light" w:cs="Times New Roman"/>
@@ -2121,17 +1821,7 @@
                 <w:sz w:val="24"/>
                 <w:szCs w:val="24"/>
               </w:rPr>
-              <w:t>Исполнитель</w:t>
-            </w:r>
-            <w:proofErr w:type="spellEnd"/>
-            <w:r>
-              <w:rPr>
-                <w:rFonts w:ascii="Calibri Light" w:hAnsi="Calibri Light" w:cs="Times New Roman"/>
-                <w:b/>
-                <w:sz w:val="24"/>
-                <w:szCs w:val="24"/>
-              </w:rPr>
-              <w:t>:</w:t>
+              <w:t>Исполнитель:</w:t>
             </w:r>
           </w:p>
           <w:p>
@@ -2187,10 +1877,7 @@
         </w:tc>
       </w:tr>
     </w:tbl>
-    <w:p>
-      <w:bookmarkStart w:id="0" w:name="_GoBack"/>
-      <w:bookmarkEnd w:id="0"/>
-    </w:p>
+    <w:p/>
     <w:sectPr>
       <w:headerReference w:type="first" r:id="rId9"/>
       <w:pgSz w:w="12240" w:h="15840"/>

</xml_diff>